<commit_message>
Modificacion en diagrama de procesos
</commit_message>
<xml_diff>
--- a/Documentacion/Diagrama de Procesos.docx
+++ b/Documentacion/Diagrama de Procesos.docx
@@ -11,7 +11,7 @@
           <w:noProof/>
         </w:rPr>
         <w:drawing>
-          <wp:inline distT="0" distB="0" distL="0" distR="0" wp14:anchorId="2795D5AB" wp14:editId="49A3EA3C">
+          <wp:inline distT="0" distB="0" distL="0" distR="0" wp14:anchorId="2795D5AB" wp14:editId="45EEFCE1">
             <wp:extent cx="1642545" cy="1656000"/>
             <wp:effectExtent l="0" t="0" r="0" b="1905"/>
             <wp:docPr id="2" name="Imagen 2" descr="Una caricatura de una persona&#10;&#10;Descripción generada automáticamente con confianza baja"/>
@@ -180,13 +180,13 @@
         <w:jc w:val="center"/>
         <w:rPr>
           <w:rFonts w:ascii="Cambria" w:hAnsi="Cambria"/>
-          <w:lang w:val="es-MX"/>
+          <w:lang w:val="pt-PT"/>
         </w:rPr>
       </w:pPr>
       <w:r>
         <w:rPr>
           <w:rFonts w:ascii="Cambria" w:hAnsi="Cambria"/>
-          <w:lang w:val="es-MX"/>
+          <w:lang w:val="pt-PT"/>
         </w:rPr>
         <w:t>Arleth Cáceres – 6861</w:t>
       </w:r>
@@ -198,13 +198,13 @@
         <w:jc w:val="center"/>
         <w:rPr>
           <w:rFonts w:ascii="Cambria" w:hAnsi="Cambria"/>
-          <w:lang w:val="es-MX"/>
+          <w:lang w:val="pt-PT"/>
         </w:rPr>
       </w:pPr>
       <w:r>
         <w:rPr>
           <w:rFonts w:ascii="Cambria" w:hAnsi="Cambria"/>
-          <w:lang w:val="es-MX"/>
+          <w:lang w:val="pt-PT"/>
         </w:rPr>
         <w:t>Erika Estrada - 7131</w:t>
       </w:r>
@@ -216,13 +216,13 @@
         <w:jc w:val="center"/>
         <w:rPr>
           <w:rFonts w:ascii="Cambria" w:hAnsi="Cambria"/>
-          <w:lang w:val="es-MX"/>
+          <w:lang w:val="pt-PT"/>
         </w:rPr>
       </w:pPr>
       <w:r>
         <w:rPr>
           <w:rFonts w:ascii="Cambria" w:hAnsi="Cambria"/>
-          <w:lang w:val="es-MX"/>
+          <w:lang w:val="pt-PT"/>
         </w:rPr>
         <w:t>Alexis Rivera - 6901</w:t>
       </w:r>
@@ -233,7 +233,7 @@
           <w:rFonts w:ascii="Cambria" w:hAnsi="Cambria"/>
           <w:b/>
           <w:bCs/>
-          <w:lang w:val="es-MX"/>
+          <w:lang w:val="pt-PT"/>
         </w:rPr>
       </w:pPr>
       <w:r>
@@ -315,7 +315,7 @@
           <w:rFonts w:ascii="Cambria" w:hAnsi="Cambria"/>
           <w:b/>
           <w:bCs/>
-          <w:lang w:val="es-MX"/>
+          <w:lang w:val="pt-PT"/>
         </w:rPr>
       </w:pPr>
       <w:r>
@@ -323,7 +323,7 @@
           <w:rFonts w:ascii="Cambria" w:hAnsi="Cambria"/>
           <w:b/>
           <w:bCs/>
-          <w:lang w:val="es-MX"/>
+          <w:lang w:val="pt-PT"/>
         </w:rPr>
         <w:t>Semestre:</w:t>
       </w:r>
@@ -332,7 +332,7 @@
           <w:rFonts w:ascii="Cambria" w:hAnsi="Cambria"/>
           <w:b/>
           <w:bCs/>
-          <w:lang w:val="es-MX"/>
+          <w:lang w:val="pt-PT"/>
         </w:rPr>
         <w:tab/>
       </w:r>
@@ -341,7 +341,7 @@
           <w:rFonts w:ascii="Cambria" w:hAnsi="Cambria"/>
           <w:b/>
           <w:bCs/>
-          <w:lang w:val="es-MX"/>
+          <w:lang w:val="pt-PT"/>
         </w:rPr>
         <w:tab/>
       </w:r>
@@ -350,7 +350,7 @@
           <w:rFonts w:ascii="Cambria" w:hAnsi="Cambria"/>
           <w:b/>
           <w:bCs/>
-          <w:lang w:val="es-MX"/>
+          <w:lang w:val="pt-PT"/>
         </w:rPr>
         <w:tab/>
         <w:t xml:space="preserve">            </w:t>
@@ -872,6 +872,321 @@
           <w:color w:val="0B5294" w:themeColor="accent1" w:themeShade="BF"/>
         </w:rPr>
         <w:lastRenderedPageBreak/>
+        <w:t>Cambiar/Olvidar Contraseña</w:t>
+      </w:r>
+    </w:p>
+    <w:p>
+      <w:pPr>
+        <w:ind w:firstLine="708"/>
+        <w:jc w:val="center"/>
+        <w:rPr>
+          <w:rFonts w:ascii="Cambria" w:hAnsi="Cambria"/>
+          <w:b/>
+          <w:bCs/>
+          <w:color w:val="0B5294" w:themeColor="accent1" w:themeShade="BF"/>
+        </w:rPr>
+      </w:pPr>
+      <w:r>
+        <w:rPr>
+          <w:noProof/>
+        </w:rPr>
+        <w:drawing>
+          <wp:inline distT="0" distB="0" distL="0" distR="0" wp14:anchorId="6D8F8941" wp14:editId="1110A0A1">
+            <wp:extent cx="5400040" cy="2239010"/>
+            <wp:effectExtent l="0" t="0" r="0" b="8890"/>
+            <wp:docPr id="1674465955" name="Imagen 16" descr="Captura de pantalla de un celular&#10;&#10;Descripción generada automáticamente"/>
+            <wp:cNvGraphicFramePr>
+              <a:graphicFrameLocks xmlns:a="http://schemas.openxmlformats.org/drawingml/2006/main" noChangeAspect="1"/>
+            </wp:cNvGraphicFramePr>
+            <a:graphic xmlns:a="http://schemas.openxmlformats.org/drawingml/2006/main">
+              <a:graphicData uri="http://schemas.openxmlformats.org/drawingml/2006/picture">
+                <pic:pic xmlns:pic="http://schemas.openxmlformats.org/drawingml/2006/picture">
+                  <pic:nvPicPr>
+                    <pic:cNvPr id="1674465955" name="Imagen 16" descr="Captura de pantalla de un celular&#10;&#10;Descripción generada automáticamente"/>
+                    <pic:cNvPicPr>
+                      <a:picLocks noChangeAspect="1" noChangeArrowheads="1"/>
+                    </pic:cNvPicPr>
+                  </pic:nvPicPr>
+                  <pic:blipFill>
+                    <a:blip r:embed="rId11" cstate="print">
+                      <a:extLst>
+                        <a:ext uri="{28A0092B-C50C-407E-A947-70E740481C1C}">
+                          <a14:useLocalDpi xmlns:a14="http://schemas.microsoft.com/office/drawing/2010/main" val="0"/>
+                        </a:ext>
+                      </a:extLst>
+                    </a:blip>
+                    <a:srcRect/>
+                    <a:stretch>
+                      <a:fillRect/>
+                    </a:stretch>
+                  </pic:blipFill>
+                  <pic:spPr bwMode="auto">
+                    <a:xfrm>
+                      <a:off x="0" y="0"/>
+                      <a:ext cx="5400040" cy="2239010"/>
+                    </a:xfrm>
+                    <a:prstGeom prst="rect">
+                      <a:avLst/>
+                    </a:prstGeom>
+                    <a:noFill/>
+                    <a:ln>
+                      <a:noFill/>
+                    </a:ln>
+                  </pic:spPr>
+                </pic:pic>
+              </a:graphicData>
+            </a:graphic>
+          </wp:inline>
+        </w:drawing>
+      </w:r>
+    </w:p>
+    <w:p>
+      <w:pPr>
+        <w:ind w:firstLine="708"/>
+        <w:jc w:val="center"/>
+        <w:rPr>
+          <w:rFonts w:ascii="Cambria" w:hAnsi="Cambria"/>
+          <w:b/>
+          <w:bCs/>
+          <w:color w:val="0B5294" w:themeColor="accent1" w:themeShade="BF"/>
+        </w:rPr>
+      </w:pPr>
+    </w:p>
+    <w:p>
+      <w:pPr>
+        <w:ind w:firstLine="708"/>
+        <w:jc w:val="center"/>
+        <w:rPr>
+          <w:rFonts w:ascii="Cambria" w:hAnsi="Cambria"/>
+          <w:b/>
+          <w:bCs/>
+          <w:color w:val="0B5294" w:themeColor="accent1" w:themeShade="BF"/>
+        </w:rPr>
+      </w:pPr>
+    </w:p>
+    <w:p>
+      <w:pPr>
+        <w:ind w:firstLine="708"/>
+        <w:jc w:val="center"/>
+        <w:rPr>
+          <w:rFonts w:ascii="Cambria" w:hAnsi="Cambria"/>
+          <w:b/>
+          <w:bCs/>
+          <w:color w:val="0B5294" w:themeColor="accent1" w:themeShade="BF"/>
+        </w:rPr>
+      </w:pPr>
+    </w:p>
+    <w:p>
+      <w:pPr>
+        <w:ind w:firstLine="708"/>
+        <w:jc w:val="center"/>
+        <w:rPr>
+          <w:rFonts w:ascii="Cambria" w:hAnsi="Cambria"/>
+          <w:b/>
+          <w:bCs/>
+          <w:color w:val="0B5294" w:themeColor="accent1" w:themeShade="BF"/>
+        </w:rPr>
+      </w:pPr>
+    </w:p>
+    <w:p>
+      <w:pPr>
+        <w:ind w:firstLine="708"/>
+        <w:jc w:val="center"/>
+        <w:rPr>
+          <w:rFonts w:ascii="Cambria" w:hAnsi="Cambria"/>
+          <w:b/>
+          <w:bCs/>
+          <w:color w:val="0B5294" w:themeColor="accent1" w:themeShade="BF"/>
+        </w:rPr>
+      </w:pPr>
+    </w:p>
+    <w:p>
+      <w:pPr>
+        <w:ind w:firstLine="708"/>
+        <w:jc w:val="center"/>
+        <w:rPr>
+          <w:rFonts w:ascii="Cambria" w:hAnsi="Cambria"/>
+          <w:b/>
+          <w:bCs/>
+          <w:color w:val="0B5294" w:themeColor="accent1" w:themeShade="BF"/>
+        </w:rPr>
+      </w:pPr>
+    </w:p>
+    <w:p>
+      <w:pPr>
+        <w:ind w:firstLine="708"/>
+        <w:jc w:val="center"/>
+        <w:rPr>
+          <w:rFonts w:ascii="Cambria" w:hAnsi="Cambria"/>
+          <w:b/>
+          <w:bCs/>
+          <w:color w:val="0B5294" w:themeColor="accent1" w:themeShade="BF"/>
+        </w:rPr>
+      </w:pPr>
+    </w:p>
+    <w:p>
+      <w:pPr>
+        <w:ind w:firstLine="708"/>
+        <w:jc w:val="center"/>
+        <w:rPr>
+          <w:rFonts w:ascii="Cambria" w:hAnsi="Cambria"/>
+          <w:b/>
+          <w:bCs/>
+          <w:color w:val="0B5294" w:themeColor="accent1" w:themeShade="BF"/>
+        </w:rPr>
+      </w:pPr>
+    </w:p>
+    <w:p>
+      <w:pPr>
+        <w:ind w:firstLine="708"/>
+        <w:jc w:val="center"/>
+        <w:rPr>
+          <w:rFonts w:ascii="Cambria" w:hAnsi="Cambria"/>
+          <w:b/>
+          <w:bCs/>
+          <w:color w:val="0B5294" w:themeColor="accent1" w:themeShade="BF"/>
+        </w:rPr>
+      </w:pPr>
+    </w:p>
+    <w:p>
+      <w:pPr>
+        <w:ind w:firstLine="708"/>
+        <w:jc w:val="center"/>
+        <w:rPr>
+          <w:rFonts w:ascii="Cambria" w:hAnsi="Cambria"/>
+          <w:b/>
+          <w:bCs/>
+          <w:color w:val="0B5294" w:themeColor="accent1" w:themeShade="BF"/>
+        </w:rPr>
+      </w:pPr>
+    </w:p>
+    <w:p>
+      <w:pPr>
+        <w:ind w:firstLine="708"/>
+        <w:jc w:val="center"/>
+        <w:rPr>
+          <w:rFonts w:ascii="Cambria" w:hAnsi="Cambria"/>
+          <w:b/>
+          <w:bCs/>
+          <w:color w:val="0B5294" w:themeColor="accent1" w:themeShade="BF"/>
+        </w:rPr>
+      </w:pPr>
+    </w:p>
+    <w:p>
+      <w:pPr>
+        <w:ind w:firstLine="708"/>
+        <w:jc w:val="center"/>
+        <w:rPr>
+          <w:rFonts w:ascii="Cambria" w:hAnsi="Cambria"/>
+          <w:b/>
+          <w:bCs/>
+          <w:color w:val="0B5294" w:themeColor="accent1" w:themeShade="BF"/>
+        </w:rPr>
+      </w:pPr>
+    </w:p>
+    <w:p>
+      <w:pPr>
+        <w:ind w:firstLine="708"/>
+        <w:jc w:val="center"/>
+        <w:rPr>
+          <w:rFonts w:ascii="Cambria" w:hAnsi="Cambria"/>
+          <w:b/>
+          <w:bCs/>
+          <w:color w:val="0B5294" w:themeColor="accent1" w:themeShade="BF"/>
+        </w:rPr>
+      </w:pPr>
+    </w:p>
+    <w:p>
+      <w:pPr>
+        <w:ind w:firstLine="708"/>
+        <w:jc w:val="center"/>
+        <w:rPr>
+          <w:rFonts w:ascii="Cambria" w:hAnsi="Cambria"/>
+          <w:b/>
+          <w:bCs/>
+          <w:color w:val="0B5294" w:themeColor="accent1" w:themeShade="BF"/>
+        </w:rPr>
+      </w:pPr>
+    </w:p>
+    <w:p>
+      <w:pPr>
+        <w:ind w:firstLine="708"/>
+        <w:jc w:val="center"/>
+        <w:rPr>
+          <w:rFonts w:ascii="Cambria" w:hAnsi="Cambria"/>
+          <w:b/>
+          <w:bCs/>
+          <w:color w:val="0B5294" w:themeColor="accent1" w:themeShade="BF"/>
+        </w:rPr>
+      </w:pPr>
+    </w:p>
+    <w:p>
+      <w:pPr>
+        <w:ind w:firstLine="708"/>
+        <w:jc w:val="center"/>
+        <w:rPr>
+          <w:rFonts w:ascii="Cambria" w:hAnsi="Cambria"/>
+          <w:b/>
+          <w:bCs/>
+          <w:color w:val="0B5294" w:themeColor="accent1" w:themeShade="BF"/>
+        </w:rPr>
+      </w:pPr>
+    </w:p>
+    <w:p>
+      <w:pPr>
+        <w:ind w:firstLine="708"/>
+        <w:jc w:val="center"/>
+        <w:rPr>
+          <w:rFonts w:ascii="Cambria" w:hAnsi="Cambria"/>
+          <w:b/>
+          <w:bCs/>
+          <w:color w:val="0B5294" w:themeColor="accent1" w:themeShade="BF"/>
+        </w:rPr>
+      </w:pPr>
+    </w:p>
+    <w:p>
+      <w:pPr>
+        <w:ind w:firstLine="708"/>
+        <w:jc w:val="center"/>
+        <w:rPr>
+          <w:rFonts w:ascii="Cambria" w:hAnsi="Cambria"/>
+          <w:b/>
+          <w:bCs/>
+          <w:color w:val="0B5294" w:themeColor="accent1" w:themeShade="BF"/>
+        </w:rPr>
+      </w:pPr>
+    </w:p>
+    <w:p>
+      <w:pPr>
+        <w:ind w:firstLine="708"/>
+        <w:jc w:val="center"/>
+        <w:rPr>
+          <w:rFonts w:ascii="Cambria" w:hAnsi="Cambria"/>
+          <w:b/>
+          <w:bCs/>
+          <w:color w:val="0B5294" w:themeColor="accent1" w:themeShade="BF"/>
+        </w:rPr>
+      </w:pPr>
+    </w:p>
+    <w:p>
+      <w:pPr>
+        <w:ind w:firstLine="708"/>
+        <w:jc w:val="center"/>
+        <w:rPr>
+          <w:rFonts w:ascii="Cambria" w:hAnsi="Cambria"/>
+          <w:b/>
+          <w:bCs/>
+          <w:color w:val="0B5294" w:themeColor="accent1" w:themeShade="BF"/>
+        </w:rPr>
+      </w:pPr>
+      <w:r>
+        <w:rPr>
+          <w:rFonts w:ascii="Cambria" w:hAnsi="Cambria"/>
+          <w:b/>
+          <w:bCs/>
+          <w:color w:val="0B5294" w:themeColor="accent1" w:themeShade="BF"/>
+        </w:rPr>
+        <w:lastRenderedPageBreak/>
         <w:t>Inicio de Sesión</w:t>
       </w:r>
     </w:p>
@@ -908,7 +1223,7 @@
                     </pic:cNvPicPr>
                   </pic:nvPicPr>
                   <pic:blipFill>
-                    <a:blip r:embed="rId11">
+                    <a:blip r:embed="rId12">
                       <a:extLst>
                         <a:ext uri="{28A0092B-C50C-407E-A947-70E740481C1C}">
                           <a14:useLocalDpi xmlns:a14="http://schemas.microsoft.com/office/drawing/2010/main" val="0"/>
@@ -1006,7 +1321,7 @@
                     </pic:cNvPicPr>
                   </pic:nvPicPr>
                   <pic:blipFill>
-                    <a:blip r:embed="rId12">
+                    <a:blip r:embed="rId13">
                       <a:extLst>
                         <a:ext uri="{28A0092B-C50C-407E-A947-70E740481C1C}">
                           <a14:useLocalDpi xmlns:a14="http://schemas.microsoft.com/office/drawing/2010/main" val="0"/>
@@ -1189,7 +1504,7 @@
                     </pic:cNvPicPr>
                   </pic:nvPicPr>
                   <pic:blipFill>
-                    <a:blip r:embed="rId13">
+                    <a:blip r:embed="rId14">
                       <a:extLst>
                         <a:ext uri="{28A0092B-C50C-407E-A947-70E740481C1C}">
                           <a14:useLocalDpi xmlns:a14="http://schemas.microsoft.com/office/drawing/2010/main" val="0"/>
@@ -1336,103 +1651,7 @@
           <w:color w:val="0B5294" w:themeColor="accent1" w:themeShade="BF"/>
         </w:rPr>
         <w:lastRenderedPageBreak/>
-        <w:t>Añadir Recursos a las Actividades para los Cursos</w:t>
-      </w:r>
-    </w:p>
-    <w:p>
-      <w:pPr>
-        <w:ind w:firstLine="708"/>
-        <w:jc w:val="center"/>
-        <w:rPr>
-          <w:rFonts w:ascii="Cambria" w:hAnsi="Cambria"/>
-          <w:b/>
-          <w:bCs/>
-          <w:color w:val="0B5294" w:themeColor="accent1" w:themeShade="BF"/>
-        </w:rPr>
-      </w:pPr>
-      <w:r>
-        <w:rPr>
-          <w:noProof/>
-        </w:rPr>
-        <w:drawing>
-          <wp:inline distT="0" distB="0" distL="0" distR="0" wp14:anchorId="699B8102" wp14:editId="6B164E2B">
-            <wp:extent cx="4226560" cy="7781925"/>
-            <wp:effectExtent l="0" t="0" r="2540" b="9525"/>
-            <wp:docPr id="1057295982" name="Imagen 5"/>
-            <wp:cNvGraphicFramePr>
-              <a:graphicFrameLocks xmlns:a="http://schemas.openxmlformats.org/drawingml/2006/main" noChangeAspect="1"/>
-            </wp:cNvGraphicFramePr>
-            <a:graphic xmlns:a="http://schemas.openxmlformats.org/drawingml/2006/main">
-              <a:graphicData uri="http://schemas.openxmlformats.org/drawingml/2006/picture">
-                <pic:pic xmlns:pic="http://schemas.openxmlformats.org/drawingml/2006/picture">
-                  <pic:nvPicPr>
-                    <pic:cNvPr id="0" name="Picture 9"/>
-                    <pic:cNvPicPr>
-                      <a:picLocks noChangeAspect="1" noChangeArrowheads="1"/>
-                    </pic:cNvPicPr>
-                  </pic:nvPicPr>
-                  <pic:blipFill>
-                    <a:blip r:embed="rId14">
-                      <a:extLst>
-                        <a:ext uri="{28A0092B-C50C-407E-A947-70E740481C1C}">
-                          <a14:useLocalDpi xmlns:a14="http://schemas.microsoft.com/office/drawing/2010/main" val="0"/>
-                        </a:ext>
-                      </a:extLst>
-                    </a:blip>
-                    <a:srcRect/>
-                    <a:stretch>
-                      <a:fillRect/>
-                    </a:stretch>
-                  </pic:blipFill>
-                  <pic:spPr bwMode="auto">
-                    <a:xfrm>
-                      <a:off x="0" y="0"/>
-                      <a:ext cx="4226560" cy="7781925"/>
-                    </a:xfrm>
-                    <a:prstGeom prst="rect">
-                      <a:avLst/>
-                    </a:prstGeom>
-                    <a:noFill/>
-                    <a:ln>
-                      <a:noFill/>
-                    </a:ln>
-                  </pic:spPr>
-                </pic:pic>
-              </a:graphicData>
-            </a:graphic>
-          </wp:inline>
-        </w:drawing>
-      </w:r>
-    </w:p>
-    <w:p>
-      <w:pPr>
-        <w:ind w:firstLine="708"/>
-        <w:jc w:val="center"/>
-        <w:rPr>
-          <w:rFonts w:ascii="Cambria" w:hAnsi="Cambria"/>
-          <w:b/>
-          <w:bCs/>
-          <w:color w:val="0B5294" w:themeColor="accent1" w:themeShade="BF"/>
-        </w:rPr>
-      </w:pPr>
-      <w:r>
-        <w:rPr>
-          <w:rFonts w:ascii="Cambria" w:hAnsi="Cambria"/>
-          <w:b/>
-          <w:bCs/>
-          <w:color w:val="0B5294" w:themeColor="accent1" w:themeShade="BF"/>
-        </w:rPr>
-        <w:lastRenderedPageBreak/>
-        <w:t xml:space="preserve">Añadir </w:t>
-      </w:r>
-      <w:r>
-        <w:rPr>
-          <w:rFonts w:ascii="Cambria" w:hAnsi="Cambria"/>
-          <w:b/>
-          <w:bCs/>
-          <w:color w:val="0B5294" w:themeColor="accent1" w:themeShade="BF"/>
-        </w:rPr>
-        <w:t>Actividades</w:t>
+        <w:t>Añadir Actividades</w:t>
       </w:r>
     </w:p>
     <w:p>
@@ -1651,16 +1870,7 @@
           <w:color w:val="0B5294" w:themeColor="accent1" w:themeShade="BF"/>
         </w:rPr>
         <w:lastRenderedPageBreak/>
-        <w:t xml:space="preserve">Añadir </w:t>
-      </w:r>
-      <w:r>
-        <w:rPr>
-          <w:rFonts w:ascii="Cambria" w:hAnsi="Cambria"/>
-          <w:b/>
-          <w:bCs/>
-          <w:color w:val="0B5294" w:themeColor="accent1" w:themeShade="BF"/>
-        </w:rPr>
-        <w:t>Lecciones</w:t>
+        <w:t>Añadir Lecciones</w:t>
       </w:r>
     </w:p>
     <w:p>
@@ -2299,7 +2509,7 @@
           <w:noProof/>
         </w:rPr>
         <w:drawing>
-          <wp:inline distT="0" distB="0" distL="0" distR="0" wp14:anchorId="68FE9C99" wp14:editId="1D75C219">
+          <wp:inline distT="0" distB="0" distL="0" distR="0" wp14:anchorId="68FE9C99" wp14:editId="673C5834">
             <wp:extent cx="5400040" cy="2476500"/>
             <wp:effectExtent l="0" t="0" r="0" b="0"/>
             <wp:docPr id="1531641522" name="Imagen 10" descr="Captura de pantalla de un celular&#10;&#10;Descripción generada automáticamente"/>
@@ -2439,16 +2649,7 @@
           <w:color w:val="0B5294" w:themeColor="accent1" w:themeShade="BF"/>
         </w:rPr>
         <w:lastRenderedPageBreak/>
-        <w:t xml:space="preserve">Gestionar </w:t>
-      </w:r>
-      <w:r>
-        <w:rPr>
-          <w:rFonts w:ascii="Cambria" w:hAnsi="Cambria"/>
-          <w:b/>
-          <w:bCs/>
-          <w:color w:val="0B5294" w:themeColor="accent1" w:themeShade="BF"/>
-        </w:rPr>
-        <w:t>Notificaciones</w:t>
+        <w:t>Gestionar Notificaciones</w:t>
       </w:r>
     </w:p>
     <w:p>
@@ -2759,7 +2960,7 @@
           <w:noProof/>
         </w:rPr>
         <w:drawing>
-          <wp:inline distT="0" distB="0" distL="0" distR="0" wp14:anchorId="19E1AE06" wp14:editId="49CECC05">
+          <wp:inline distT="0" distB="0" distL="0" distR="0" wp14:anchorId="19E1AE06" wp14:editId="7753DC6E">
             <wp:extent cx="5400040" cy="2828290"/>
             <wp:effectExtent l="0" t="0" r="0" b="0"/>
             <wp:docPr id="1628220953" name="Imagen 13" descr="Captura de pantalla de un celular&#10;&#10;Descripción generada automáticamente"/>
@@ -2819,117 +3020,6 @@
           <w:color w:val="0B5294" w:themeColor="accent1" w:themeShade="BF"/>
         </w:rPr>
       </w:pPr>
-      <w:r>
-        <w:rPr>
-          <w:rFonts w:ascii="Cambria" w:hAnsi="Cambria"/>
-          <w:b/>
-          <w:bCs/>
-          <w:color w:val="0B5294" w:themeColor="accent1" w:themeShade="BF"/>
-        </w:rPr>
-        <w:lastRenderedPageBreak/>
-        <w:t>Cambiar/Olvidar Contraseña</w:t>
-      </w:r>
-    </w:p>
-    <w:p>
-      <w:pPr>
-        <w:ind w:firstLine="708"/>
-        <w:jc w:val="center"/>
-        <w:rPr>
-          <w:rFonts w:ascii="Cambria" w:hAnsi="Cambria"/>
-          <w:b/>
-          <w:bCs/>
-          <w:color w:val="0B5294" w:themeColor="accent1" w:themeShade="BF"/>
-        </w:rPr>
-      </w:pPr>
-      <w:r>
-        <w:rPr>
-          <w:noProof/>
-        </w:rPr>
-        <w:drawing>
-          <wp:inline distT="0" distB="0" distL="0" distR="0" wp14:anchorId="6E8B75BF" wp14:editId="6DC56C0B">
-            <wp:extent cx="5400040" cy="2239010"/>
-            <wp:effectExtent l="0" t="0" r="0" b="8890"/>
-            <wp:docPr id="1674465955" name="Imagen 16" descr="Captura de pantalla de un celular&#10;&#10;Descripción generada automáticamente"/>
-            <wp:cNvGraphicFramePr>
-              <a:graphicFrameLocks xmlns:a="http://schemas.openxmlformats.org/drawingml/2006/main" noChangeAspect="1"/>
-            </wp:cNvGraphicFramePr>
-            <a:graphic xmlns:a="http://schemas.openxmlformats.org/drawingml/2006/main">
-              <a:graphicData uri="http://schemas.openxmlformats.org/drawingml/2006/picture">
-                <pic:pic xmlns:pic="http://schemas.openxmlformats.org/drawingml/2006/picture">
-                  <pic:nvPicPr>
-                    <pic:cNvPr id="1674465955" name="Imagen 16" descr="Captura de pantalla de un celular&#10;&#10;Descripción generada automáticamente"/>
-                    <pic:cNvPicPr>
-                      <a:picLocks noChangeAspect="1" noChangeArrowheads="1"/>
-                    </pic:cNvPicPr>
-                  </pic:nvPicPr>
-                  <pic:blipFill>
-                    <a:blip r:embed="rId23" cstate="print">
-                      <a:extLst>
-                        <a:ext uri="{28A0092B-C50C-407E-A947-70E740481C1C}">
-                          <a14:useLocalDpi xmlns:a14="http://schemas.microsoft.com/office/drawing/2010/main" val="0"/>
-                        </a:ext>
-                      </a:extLst>
-                    </a:blip>
-                    <a:srcRect/>
-                    <a:stretch>
-                      <a:fillRect/>
-                    </a:stretch>
-                  </pic:blipFill>
-                  <pic:spPr bwMode="auto">
-                    <a:xfrm>
-                      <a:off x="0" y="0"/>
-                      <a:ext cx="5400040" cy="2239010"/>
-                    </a:xfrm>
-                    <a:prstGeom prst="rect">
-                      <a:avLst/>
-                    </a:prstGeom>
-                    <a:noFill/>
-                    <a:ln>
-                      <a:noFill/>
-                    </a:ln>
-                  </pic:spPr>
-                </pic:pic>
-              </a:graphicData>
-            </a:graphic>
-          </wp:inline>
-        </w:drawing>
-      </w:r>
-    </w:p>
-    <w:p>
-      <w:pPr>
-        <w:ind w:firstLine="708"/>
-        <w:jc w:val="center"/>
-        <w:rPr>
-          <w:rFonts w:ascii="Cambria" w:hAnsi="Cambria"/>
-          <w:b/>
-          <w:bCs/>
-          <w:color w:val="0B5294" w:themeColor="accent1" w:themeShade="BF"/>
-        </w:rPr>
-      </w:pPr>
-    </w:p>
-    <w:p>
-      <w:pPr>
-        <w:ind w:firstLine="708"/>
-        <w:jc w:val="center"/>
-        <w:rPr>
-          <w:rFonts w:ascii="Cambria" w:hAnsi="Cambria"/>
-          <w:b/>
-          <w:bCs/>
-          <w:color w:val="0B5294" w:themeColor="accent1" w:themeShade="BF"/>
-        </w:rPr>
-      </w:pPr>
-    </w:p>
-    <w:p>
-      <w:pPr>
-        <w:ind w:firstLine="708"/>
-        <w:jc w:val="center"/>
-        <w:rPr>
-          <w:rFonts w:ascii="Cambria" w:hAnsi="Cambria"/>
-          <w:b/>
-          <w:bCs/>
-          <w:color w:val="0B5294" w:themeColor="accent1" w:themeShade="BF"/>
-        </w:rPr>
-      </w:pPr>
     </w:p>
     <w:p>
       <w:pPr>
@@ -2980,7 +3070,7 @@
       </w:pPr>
     </w:p>
     <w:sectPr>
-      <w:footerReference w:type="default" r:id="rId24"/>
+      <w:footerReference w:type="default" r:id="rId23"/>
       <w:pgSz w:w="12240" w:h="15840"/>
       <w:pgMar w:top="1418" w:right="1701" w:bottom="1418" w:left="1701" w:header="709" w:footer="709" w:gutter="0"/>
       <w:cols w:space="708"/>

</xml_diff>